<commit_message>
Considerations for class structure
</commit_message>
<xml_diff>
--- a/Praxis Überlegungen.docx
+++ b/Praxis Überlegungen.docx
@@ -59,11 +59,622 @@
       <w:r>
         <w:t xml:space="preserve"> lassen, was aktiv ist, oder einfach nebeneinander klatschen</w:t>
       </w:r>
+    </w:p>
+    <w:p>
+      <w:pPr>
+        <w:rPr>
+          <w:b/>
+        </w:rPr>
+      </w:pPr>
+    </w:p>
+    <w:p>
+      <w:r>
+        <w:t xml:space="preserve">Ansatz (1. Version?): </w:t>
+      </w:r>
+    </w:p>
+    <w:p>
+      <w:r>
+        <w:t xml:space="preserve">Idee: </w:t>
+      </w:r>
+      <w:proofErr w:type="spellStart"/>
+      <w:r>
+        <w:rPr>
+          <w:strike/>
+        </w:rPr>
+        <w:t>I_Targetable</w:t>
+      </w:r>
+      <w:proofErr w:type="spellEnd"/>
+      <w:r>
+        <w:rPr>
+          <w:strike/>
+        </w:rPr>
+        <w:t xml:space="preserve"> vererbt an </w:t>
+      </w:r>
+      <w:proofErr w:type="spellStart"/>
+      <w:r>
+        <w:rPr>
+          <w:strike/>
+        </w:rPr>
+        <w:t>I_MovementTargetable</w:t>
+      </w:r>
+      <w:proofErr w:type="spellEnd"/>
+      <w:r>
+        <w:rPr>
+          <w:strike/>
+        </w:rPr>
+        <w:t xml:space="preserve"> und </w:t>
+      </w:r>
+      <w:proofErr w:type="spellStart"/>
+      <w:r>
+        <w:rPr>
+          <w:strike/>
+        </w:rPr>
+        <w:t>I_GazeTargetable</w:t>
+      </w:r>
+      <w:proofErr w:type="spellEnd"/>
+      <w:r>
+        <w:t xml:space="preserve"> – nicht </w:t>
+      </w:r>
+      <w:r>
+        <w:t xml:space="preserve">so super, da nur </w:t>
+      </w:r>
+      <w:proofErr w:type="spellStart"/>
+      <w:r>
+        <w:t>Focused</w:t>
+      </w:r>
+      <w:proofErr w:type="spellEnd"/>
+      <w:r>
+        <w:t xml:space="preserve"> als G</w:t>
+      </w:r>
+      <w:r>
+        <w:t>emeinsames Sinn macht</w:t>
+      </w:r>
+    </w:p>
+    <w:p>
+      <w:r>
+        <w:t>Alter</w:t>
+      </w:r>
+      <w:r>
+        <w:t>native Idee: Für das Verhalten „</w:t>
+      </w:r>
+      <w:r>
+        <w:t xml:space="preserve">Ruft Event auf, </w:t>
+      </w:r>
+      <w:proofErr w:type="spellStart"/>
+      <w:r>
+        <w:t>destroyed</w:t>
+      </w:r>
+      <w:proofErr w:type="spellEnd"/>
+      <w:r>
+        <w:t xml:space="preserve"> oder </w:t>
+      </w:r>
+      <w:proofErr w:type="spellStart"/>
+      <w:r>
+        <w:t>disabled</w:t>
+      </w:r>
+      <w:proofErr w:type="spellEnd"/>
+      <w:r>
+        <w:t xml:space="preserve"> sich und implementiert UI-Zeug</w:t>
+      </w:r>
+      <w:r>
+        <w:t>“</w:t>
+      </w:r>
+      <w:r>
+        <w:t xml:space="preserve"> </w:t>
+      </w:r>
+      <w:r>
+        <w:t xml:space="preserve">erben </w:t>
+      </w:r>
+      <w:proofErr w:type="spellStart"/>
+      <w:r>
+        <w:t>DirectedFocusTarget</w:t>
+      </w:r>
+      <w:proofErr w:type="spellEnd"/>
+      <w:r>
+        <w:t xml:space="preserve"> und </w:t>
+      </w:r>
+      <w:proofErr w:type="spellStart"/>
+      <w:r>
+        <w:t>DirectedMovementTarget</w:t>
+      </w:r>
+      <w:proofErr w:type="spellEnd"/>
+      <w:r>
+        <w:t xml:space="preserve"> von einer </w:t>
+      </w:r>
+      <w:proofErr w:type="spellStart"/>
+      <w:r>
+        <w:t>DirectedTarget</w:t>
+      </w:r>
+      <w:proofErr w:type="spellEnd"/>
+      <w:r>
+        <w:t xml:space="preserve"> Klasse</w:t>
+      </w:r>
+    </w:p>
+    <w:p>
+      <w:r>
+        <w:rPr>
+          <w:lang w:val="en-US"/>
+        </w:rPr>
+        <w:t>Pattern: Directed Focus</w:t>
+      </w:r>
+      <w:r>
+        <w:rPr>
+          <w:lang w:val="en-US"/>
+        </w:rPr>
+        <w:br/>
+        <w:t xml:space="preserve">Klassen: </w:t>
+      </w:r>
+      <w:proofErr w:type="spellStart"/>
+      <w:r>
+        <w:rPr>
+          <w:lang w:val="en-US"/>
+        </w:rPr>
+        <w:t>GazeManager</w:t>
+      </w:r>
+      <w:proofErr w:type="spellEnd"/>
+      <w:r>
+        <w:rPr>
+          <w:lang w:val="en-US"/>
+        </w:rPr>
+        <w:t xml:space="preserve">, </w:t>
+      </w:r>
+      <w:proofErr w:type="spellStart"/>
+      <w:r>
+        <w:rPr>
+          <w:lang w:val="en-US"/>
+        </w:rPr>
+        <w:t>DirectedFocusTarget</w:t>
+      </w:r>
+      <w:proofErr w:type="spellEnd"/>
+      <w:r>
+        <w:rPr>
+          <w:lang w:val="en-US"/>
+        </w:rPr>
+        <w:t xml:space="preserve"> </w:t>
+      </w:r>
+      <w:proofErr w:type="spellStart"/>
+      <w:r>
+        <w:rPr>
+          <w:lang w:val="en-US"/>
+        </w:rPr>
+        <w:t>implementiert</w:t>
+      </w:r>
+      <w:proofErr w:type="spellEnd"/>
+      <w:r>
+        <w:rPr>
+          <w:lang w:val="en-US"/>
+        </w:rPr>
+        <w:t xml:space="preserve"> </w:t>
+      </w:r>
+      <w:proofErr w:type="spellStart"/>
+      <w:r>
+        <w:rPr>
+          <w:lang w:val="en-US"/>
+        </w:rPr>
+        <w:t>I_GazeTargetable</w:t>
+      </w:r>
+      <w:proofErr w:type="spellEnd"/>
+      <w:r>
+        <w:rPr>
+          <w:lang w:val="en-US"/>
+        </w:rPr>
+        <w:t xml:space="preserve"> und </w:t>
+      </w:r>
+      <w:proofErr w:type="spellStart"/>
+      <w:r>
+        <w:rPr>
+          <w:lang w:val="en-US"/>
+        </w:rPr>
+        <w:t>I_UiPointer</w:t>
+      </w:r>
+      <w:proofErr w:type="spellEnd"/>
+      <w:r>
+        <w:rPr>
+          <w:lang w:val="en-US"/>
+        </w:rPr>
+        <w:br/>
+      </w:r>
+      <w:proofErr w:type="spellStart"/>
+      <w:r>
+        <w:rPr>
+          <w:lang w:val="en-US"/>
+        </w:rPr>
+        <w:t>Funktion</w:t>
+      </w:r>
+      <w:proofErr w:type="spellEnd"/>
+      <w:r>
+        <w:rPr>
+          <w:lang w:val="en-US"/>
+        </w:rPr>
+        <w:t xml:space="preserve">: </w:t>
+      </w:r>
+      <w:r>
+        <w:rPr>
+          <w:lang w:val="en-US"/>
+        </w:rPr>
+        <w:br/>
+        <w:t xml:space="preserve">Gaze Manager: </w:t>
+      </w:r>
+      <w:proofErr w:type="spellStart"/>
+      <w:r>
+        <w:rPr>
+          <w:lang w:val="en-US"/>
+        </w:rPr>
+        <w:t>Sendet</w:t>
+      </w:r>
+      <w:proofErr w:type="spellEnd"/>
+      <w:r>
+        <w:rPr>
+          <w:lang w:val="en-US"/>
+        </w:rPr>
+        <w:t xml:space="preserve"> </w:t>
+      </w:r>
+      <w:proofErr w:type="spellStart"/>
+      <w:r>
+        <w:rPr>
+          <w:lang w:val="en-US"/>
+        </w:rPr>
+        <w:t>jeden</w:t>
+      </w:r>
+      <w:proofErr w:type="spellEnd"/>
+      <w:r>
+        <w:rPr>
+          <w:lang w:val="en-US"/>
+        </w:rPr>
+        <w:t xml:space="preserve"> Frame </w:t>
+      </w:r>
+      <w:proofErr w:type="spellStart"/>
+      <w:r>
+        <w:rPr>
+          <w:lang w:val="en-US"/>
+        </w:rPr>
+        <w:t>Raycasts</w:t>
+      </w:r>
+      <w:proofErr w:type="spellEnd"/>
+      <w:r>
+        <w:rPr>
+          <w:lang w:val="en-US"/>
+        </w:rPr>
+        <w:t xml:space="preserve"> </w:t>
+      </w:r>
+      <w:proofErr w:type="spellStart"/>
+      <w:r>
+        <w:rPr>
+          <w:lang w:val="en-US"/>
+        </w:rPr>
+        <w:t>aus</w:t>
+      </w:r>
+      <w:proofErr w:type="spellEnd"/>
+      <w:r>
+        <w:rPr>
+          <w:lang w:val="en-US"/>
+        </w:rPr>
+        <w:t xml:space="preserve">, </w:t>
+      </w:r>
+      <w:proofErr w:type="spellStart"/>
+      <w:r>
+        <w:rPr>
+          <w:lang w:val="en-US"/>
+        </w:rPr>
+        <w:t>sendet</w:t>
+      </w:r>
+      <w:proofErr w:type="spellEnd"/>
+      <w:r>
+        <w:rPr>
+          <w:lang w:val="en-US"/>
+        </w:rPr>
+        <w:t xml:space="preserve"> Focused Event an </w:t>
+      </w:r>
+      <w:proofErr w:type="spellStart"/>
+      <w:r>
+        <w:rPr>
+          <w:lang w:val="en-US"/>
+        </w:rPr>
+        <w:t>getroffenes</w:t>
+      </w:r>
+      <w:proofErr w:type="spellEnd"/>
+      <w:r>
+        <w:rPr>
+          <w:lang w:val="en-US"/>
+        </w:rPr>
+        <w:t xml:space="preserve"> </w:t>
+      </w:r>
+      <w:proofErr w:type="spellStart"/>
+      <w:r>
+        <w:rPr>
+          <w:lang w:val="en-US"/>
+        </w:rPr>
+        <w:t>I_GazeTargetable</w:t>
+      </w:r>
+      <w:proofErr w:type="spellEnd"/>
+      <w:r>
+        <w:rPr>
+          <w:lang w:val="en-US"/>
+        </w:rPr>
+        <w:t xml:space="preserve"> </w:t>
+      </w:r>
+      <w:proofErr w:type="spellStart"/>
+      <w:r>
+        <w:rPr>
+          <w:lang w:val="en-US"/>
+        </w:rPr>
+        <w:t>Objekt</w:t>
+      </w:r>
+      <w:proofErr w:type="spellEnd"/>
+      <w:r>
+        <w:rPr>
+          <w:lang w:val="en-US"/>
+        </w:rPr>
+        <w:br/>
+      </w:r>
+      <w:proofErr w:type="spellStart"/>
+      <w:r>
+        <w:rPr>
+          <w:lang w:val="en-US"/>
+        </w:rPr>
+        <w:t>DirectedFocusTarget</w:t>
+      </w:r>
+      <w:proofErr w:type="spellEnd"/>
+      <w:r>
+        <w:rPr>
+          <w:lang w:val="en-US"/>
+        </w:rPr>
+        <w:t xml:space="preserve">: </w:t>
+      </w:r>
+      <w:proofErr w:type="gramStart"/>
+      <w:r>
+        <w:rPr>
+          <w:lang w:val="en-US"/>
+        </w:rPr>
+        <w:t>Focused(</w:t>
+      </w:r>
+      <w:proofErr w:type="gramEnd"/>
+      <w:r>
+        <w:rPr>
+          <w:lang w:val="en-US"/>
+        </w:rPr>
+        <w:t xml:space="preserve">): </w:t>
+      </w:r>
+      <w:proofErr w:type="spellStart"/>
+      <w:r>
+        <w:rPr>
+          <w:lang w:val="en-US"/>
+        </w:rPr>
+        <w:t>Ruft</w:t>
+      </w:r>
+      <w:proofErr w:type="spellEnd"/>
+      <w:r>
+        <w:rPr>
+          <w:lang w:val="en-US"/>
+        </w:rPr>
+        <w:t xml:space="preserve"> </w:t>
+      </w:r>
+      <w:proofErr w:type="spellStart"/>
+      <w:r>
+        <w:rPr>
+          <w:lang w:val="en-US"/>
+        </w:rPr>
+        <w:t>UnityEvent</w:t>
+      </w:r>
+      <w:proofErr w:type="spellEnd"/>
+      <w:r>
+        <w:rPr>
+          <w:lang w:val="en-US"/>
+        </w:rPr>
+        <w:t xml:space="preserve"> (?) auf, destroyed </w:t>
+      </w:r>
+      <w:proofErr w:type="spellStart"/>
+      <w:r>
+        <w:rPr>
+          <w:lang w:val="en-US"/>
+        </w:rPr>
+        <w:t>oder</w:t>
+      </w:r>
+      <w:proofErr w:type="spellEnd"/>
+      <w:r>
+        <w:rPr>
+          <w:lang w:val="en-US"/>
+        </w:rPr>
+        <w:t xml:space="preserve"> </w:t>
+      </w:r>
+      <w:proofErr w:type="spellStart"/>
+      <w:r>
+        <w:rPr>
+          <w:lang w:val="en-US"/>
+        </w:rPr>
+        <w:t>deaktiviert</w:t>
+      </w:r>
+      <w:proofErr w:type="spellEnd"/>
+      <w:r>
+        <w:rPr>
+          <w:lang w:val="en-US"/>
+        </w:rPr>
+        <w:t xml:space="preserve"> </w:t>
+      </w:r>
+      <w:proofErr w:type="spellStart"/>
+      <w:r>
+        <w:rPr>
+          <w:lang w:val="en-US"/>
+        </w:rPr>
+        <w:t>sich</w:t>
+      </w:r>
+      <w:proofErr w:type="spellEnd"/>
+      <w:r>
+        <w:rPr>
+          <w:lang w:val="en-US"/>
+        </w:rPr>
+        <w:t xml:space="preserve"> </w:t>
+      </w:r>
+      <w:proofErr w:type="spellStart"/>
+      <w:r>
+        <w:rPr>
+          <w:lang w:val="en-US"/>
+        </w:rPr>
+        <w:t>dann</w:t>
+      </w:r>
+      <w:proofErr w:type="spellEnd"/>
+      <w:r>
+        <w:rPr>
+          <w:lang w:val="en-US"/>
+        </w:rPr>
+        <w:t xml:space="preserve">. </w:t>
+      </w:r>
+      <w:r>
+        <w:t xml:space="preserve">Wenn nicht im Bild: Pfeil im UI (Bei dem einen </w:t>
+      </w:r>
+      <w:proofErr w:type="spellStart"/>
+      <w:r>
+        <w:t>HoloToolkit</w:t>
+      </w:r>
+      <w:proofErr w:type="spellEnd"/>
+      <w:r>
+        <w:t xml:space="preserve"> Beispiel gucken).</w:t>
+      </w:r>
+    </w:p>
+    <w:p>
+      <w:pPr>
+        <w:rPr>
+          <w:b/>
+        </w:rPr>
+      </w:pPr>
+      <w:r>
+        <w:t xml:space="preserve">Pattern: </w:t>
+      </w:r>
+      <w:proofErr w:type="spellStart"/>
+      <w:r>
+        <w:t>MovementManager</w:t>
+      </w:r>
+      <w:proofErr w:type="spellEnd"/>
+      <w:r>
+        <w:t xml:space="preserve">, </w:t>
+      </w:r>
+      <w:proofErr w:type="spellStart"/>
+      <w:r>
+        <w:t>Directed</w:t>
+      </w:r>
+      <w:r>
+        <w:t>Movement</w:t>
+      </w:r>
+      <w:r>
+        <w:t>Target</w:t>
+      </w:r>
+      <w:proofErr w:type="spellEnd"/>
+      <w:r>
+        <w:t xml:space="preserve"> implementiert </w:t>
+      </w:r>
+      <w:proofErr w:type="spellStart"/>
+      <w:r>
+        <w:t>I_UiPointer</w:t>
+      </w:r>
+      <w:proofErr w:type="spellEnd"/>
+      <w:r>
+        <w:t xml:space="preserve"> und </w:t>
+      </w:r>
+      <w:proofErr w:type="spellStart"/>
+      <w:r>
+        <w:t>I_MovementTargetable</w:t>
+      </w:r>
+      <w:proofErr w:type="spellEnd"/>
+      <w:r>
+        <w:br/>
+        <w:t xml:space="preserve">Funktion: </w:t>
+      </w:r>
+      <w:r>
+        <w:br/>
+      </w:r>
+      <w:proofErr w:type="spellStart"/>
+      <w:r>
+        <w:t>MovementManager</w:t>
+      </w:r>
+      <w:proofErr w:type="spellEnd"/>
+      <w:r>
+        <w:t xml:space="preserve">: Macht </w:t>
+      </w:r>
+      <w:proofErr w:type="spellStart"/>
+      <w:r>
+        <w:t>raycasts</w:t>
+      </w:r>
+      <w:proofErr w:type="spellEnd"/>
+      <w:r>
+        <w:t xml:space="preserve"> nach unten, sendet </w:t>
+      </w:r>
+      <w:proofErr w:type="spellStart"/>
+      <w:r>
+        <w:t>Moved</w:t>
+      </w:r>
+      <w:proofErr w:type="spellEnd"/>
+      <w:r>
+        <w:t xml:space="preserve"> Event an </w:t>
+      </w:r>
+      <w:proofErr w:type="spellStart"/>
+      <w:r>
+        <w:t>I_MovementTargetable</w:t>
+      </w:r>
+      <w:proofErr w:type="spellEnd"/>
+      <w:r>
+        <w:t xml:space="preserve"> </w:t>
+      </w:r>
+      <w:r>
+        <w:br/>
+      </w:r>
+      <w:proofErr w:type="spellStart"/>
+      <w:r>
+        <w:t>DirectedMovement</w:t>
+      </w:r>
+      <w:r>
+        <w:t>Target</w:t>
+      </w:r>
+      <w:proofErr w:type="spellEnd"/>
+      <w:r>
+        <w:t xml:space="preserve">: </w:t>
+      </w:r>
+      <w:proofErr w:type="spellStart"/>
+      <w:r>
+        <w:t>Moved</w:t>
+      </w:r>
+      <w:proofErr w:type="spellEnd"/>
+      <w:r>
+        <w:t xml:space="preserve">(): Ruft </w:t>
+      </w:r>
+      <w:proofErr w:type="spellStart"/>
+      <w:r>
+        <w:t>UnityEvent</w:t>
+      </w:r>
+      <w:proofErr w:type="spellEnd"/>
+      <w:r>
+        <w:t xml:space="preserve"> (?) auf, </w:t>
+      </w:r>
+      <w:proofErr w:type="spellStart"/>
+      <w:r>
+        <w:t>destr</w:t>
+      </w:r>
+      <w:r>
+        <w:t>oyed</w:t>
+      </w:r>
+      <w:proofErr w:type="spellEnd"/>
+      <w:r>
+        <w:t xml:space="preserve"> oder deaktiviert sich dann, auch hier </w:t>
+      </w:r>
+      <w:proofErr w:type="spellStart"/>
+      <w:r>
+        <w:t>UiPointer</w:t>
+      </w:r>
+      <w:proofErr w:type="spellEnd"/>
+      <w:r>
+        <w:t>-Zeug</w:t>
+      </w:r>
       <w:bookmarkStart w:id="0" w:name="_GoBack"/>
       <w:bookmarkEnd w:id="0"/>
-    </w:p>
-    <w:p>
-      <w:r>
+      <w:r>
+        <w:rPr>
+          <w:b/>
+        </w:rPr>
+        <w:br w:type="page"/>
+      </w:r>
+    </w:p>
+    <w:p>
+      <w:r>
+        <w:lastRenderedPageBreak/>
         <w:t>Grundelement (evtl.) Struktur, die man speichern und laden kann</w:t>
       </w:r>
     </w:p>
@@ -401,14 +1012,7 @@
         <w:rPr>
           <w:lang w:val="en-US"/>
         </w:rPr>
-        <w:t xml:space="preserve">Delete) operations. For </w:t>
-      </w:r>
-      <w:r>
-        <w:rPr>
-          <w:lang w:val="en-US"/>
-        </w:rPr>
-        <w:lastRenderedPageBreak/>
-        <w:t>instance, a game can be created by posting an XML or a</w:t>
+        <w:t>Delete) operations. For instance, a game can be created by posting an XML or a</w:t>
       </w:r>
       <w:r>
         <w:rPr>
@@ -445,6 +1049,7 @@
           <w:noProof/>
           <w:lang w:eastAsia="de-DE"/>
         </w:rPr>
+        <w:lastRenderedPageBreak/>
         <w:drawing>
           <wp:inline distT="0" distB="0" distL="0" distR="0">
             <wp:extent cx="5760720" cy="3509312"/>
@@ -978,38 +1583,38 @@
         <w:rPr>
           <w:lang w:val="en-US"/>
         </w:rPr>
-        <w:t xml:space="preserve">amount of </w:t>
+        <w:t>amount of milliseconds specified by the offset attribute. For instance, if a</w:t>
+      </w:r>
+      <w:r>
+        <w:rPr>
+          <w:lang w:val="en-US"/>
+        </w:rPr>
+        <w:t xml:space="preserve"> </w:t>
+      </w:r>
+      <w:r>
+        <w:rPr>
+          <w:lang w:val="en-US"/>
+        </w:rPr>
+        <w:t>message must be show to the user 10 minutes after the run has been started, a</w:t>
+      </w:r>
+      <w:r>
+        <w:rPr>
+          <w:lang w:val="en-US"/>
+        </w:rPr>
+        <w:t xml:space="preserve"> </w:t>
+      </w:r>
+      <w:r>
+        <w:rPr>
+          <w:lang w:val="en-US"/>
+        </w:rPr>
+        <w:t xml:space="preserve">time-based </w:t>
       </w:r>
       <w:r>
         <w:rPr>
           <w:lang w:val="en-US"/>
         </w:rPr>
         <w:lastRenderedPageBreak/>
-        <w:t>milliseconds specified by the offset attribute. For instance, if a</w:t>
-      </w:r>
-      <w:r>
-        <w:rPr>
-          <w:lang w:val="en-US"/>
-        </w:rPr>
-        <w:t xml:space="preserve"> </w:t>
-      </w:r>
-      <w:r>
-        <w:rPr>
-          <w:lang w:val="en-US"/>
-        </w:rPr>
-        <w:t>message must be show to the user 10 minutes after the run has been started, a</w:t>
-      </w:r>
-      <w:r>
-        <w:rPr>
-          <w:lang w:val="en-US"/>
-        </w:rPr>
-        <w:t xml:space="preserve"> </w:t>
-      </w:r>
-      <w:r>
-        <w:rPr>
-          <w:lang w:val="en-US"/>
-        </w:rPr>
-        <w:t>time-based dependency is created that refers to an action (</w:t>
+        <w:t>dependency is created that refers to an action (</w:t>
       </w:r>
       <w:proofErr w:type="spellStart"/>
       <w:r>
@@ -1383,7 +1988,6 @@
         </w:numPr>
       </w:pPr>
       <w:r>
-        <w:lastRenderedPageBreak/>
         <w:t>CUSTOM VARIABLEN</w:t>
       </w:r>
     </w:p>
@@ -1408,6 +2012,7 @@
         </w:numPr>
       </w:pPr>
       <w:r>
+        <w:lastRenderedPageBreak/>
         <w:t>AND</w:t>
       </w:r>
     </w:p>

</xml_diff>